<commit_message>
alteracao da primeira referencia
</commit_message>
<xml_diff>
--- a/Lucas/passosDeUmaCamanhaEForcasEFraquezas.docx
+++ b/Lucas/passosDeUmaCamanhaEForcasEFraquezas.docx
@@ -140,25 +140,7 @@
           <w:sz w:val="28"/>
           <w:szCs w:val="24"/>
         </w:rPr>
-        <w:t xml:space="preserve">Forças </w:t>
-      </w:r>
-      <w:r>
-        <w:rPr>
-          <w:rFonts w:cs="Times New Roman" w:ascii="Times New Roman" w:hAnsi="Times New Roman"/>
-          <w:b/>
-          <w:sz w:val="28"/>
-          <w:szCs w:val="24"/>
-        </w:rPr>
-        <w:t xml:space="preserve">e fraquezas </w:t>
-      </w:r>
-      <w:r>
-        <w:rPr>
-          <w:rFonts w:cs="Times New Roman" w:ascii="Times New Roman" w:hAnsi="Times New Roman"/>
-          <w:b/>
-          <w:sz w:val="28"/>
-          <w:szCs w:val="24"/>
-        </w:rPr>
-        <w:t>do modelo crowdfunding</w:t>
+        <w:t>Forças e fraquezas do modelo crowdfunding</w:t>
       </w:r>
     </w:p>
     <w:p>
@@ -282,7 +264,12 @@
         </w:rPr>
       </w:pPr>
       <w:r>
-        <w:rPr/>
+        <w:rPr>
+          <w:rFonts w:cs="Times New Roman" w:ascii="Times New Roman" w:hAnsi="Times New Roman"/>
+          <w:b/>
+          <w:sz w:val="28"/>
+          <w:szCs w:val="24"/>
+        </w:rPr>
       </w:r>
     </w:p>
     <w:p>
@@ -438,23 +425,7 @@
           <w:sz w:val="24"/>
           <w:szCs w:val="24"/>
         </w:rPr>
-        <w:t xml:space="preserve">XAVIER, L. </w:t>
-      </w:r>
-      <w:r>
-        <w:rPr>
-          <w:rFonts w:cs="Times New Roman" w:ascii="Times New Roman" w:hAnsi="Times New Roman"/>
-          <w:sz w:val="24"/>
-          <w:szCs w:val="24"/>
-        </w:rPr>
-        <w:t>E-book.</w:t>
-      </w:r>
-      <w:r>
-        <w:rPr>
-          <w:rFonts w:cs="Times New Roman" w:ascii="Times New Roman" w:hAnsi="Times New Roman"/>
-          <w:sz w:val="24"/>
-          <w:szCs w:val="24"/>
-        </w:rPr>
-        <w:t xml:space="preserve"> </w:t>
+        <w:t xml:space="preserve">XAVIER, L. E-book. </w:t>
       </w:r>
       <w:r>
         <w:rPr>
@@ -471,39 +442,15 @@
           <w:sz w:val="24"/>
           <w:szCs w:val="24"/>
         </w:rPr>
-        <w:t>p.17. D</w:t>
-      </w:r>
-      <w:r>
-        <w:rPr>
-          <w:rFonts w:cs="Times New Roman" w:ascii="Times New Roman" w:hAnsi="Times New Roman"/>
-          <w:sz w:val="24"/>
-          <w:szCs w:val="24"/>
-        </w:rPr>
-        <w:t>isponível em &lt;</w:t>
-      </w:r>
-      <w:r>
-        <w:rPr>
-          <w:rFonts w:cs="Times New Roman" w:ascii="Times New Roman" w:hAnsi="Times New Roman"/>
-          <w:sz w:val="24"/>
-          <w:szCs w:val="24"/>
-        </w:rPr>
-        <w:t>https://hotstages.com/11dicas/download</w:t>
-      </w:r>
-      <w:r>
-        <w:rPr>
-          <w:rFonts w:cs="Times New Roman" w:ascii="Times New Roman" w:hAnsi="Times New Roman"/>
-          <w:sz w:val="24"/>
-          <w:szCs w:val="24"/>
-        </w:rPr>
-        <w:t xml:space="preserve">&gt;. Acesso em: </w:t>
-      </w:r>
-      <w:r>
-        <w:rPr>
-          <w:rFonts w:cs="Times New Roman" w:ascii="Times New Roman" w:hAnsi="Times New Roman"/>
-          <w:sz w:val="24"/>
-          <w:szCs w:val="24"/>
-        </w:rPr>
-        <w:t>30</w:t>
+        <w:t>2016. p</w:t>
+      </w:r>
+      <w:r>
+        <w:rPr>
+          <w:rFonts w:cs="Times New Roman" w:ascii="Times New Roman" w:hAnsi="Times New Roman"/>
+          <w:sz w:val="24"/>
+          <w:szCs w:val="24"/>
+        </w:rPr>
+        <w:t>.17. Disponível em &lt;https://hotstages.com/11dicas/download&gt;. Acesso em: 30</w:t>
       </w:r>
       <w:bookmarkEnd w:id="0"/>
       <w:r>
@@ -854,7 +801,6 @@
     <w:rPrDefault>
       <w:rPr>
         <w:rFonts w:ascii="Calibri" w:hAnsi="Calibri" w:eastAsia="Calibri" w:cs="" w:asciiTheme="minorHAnsi" w:cstheme="minorBidi" w:eastAsiaTheme="minorHAnsi" w:hAnsiTheme="minorHAnsi"/>
-        <w:sz w:val="22"/>
         <w:szCs w:val="22"/>
         <w:lang w:val="pt-BR" w:eastAsia="en-US" w:bidi="ar-SA"/>
       </w:rPr>
@@ -1247,7 +1193,7 @@
     </w:pPr>
     <w:rPr>
       <w:rFonts w:ascii="Calibri" w:hAnsi="Calibri" w:eastAsia="Calibri" w:cs="" w:asciiTheme="minorHAnsi" w:cstheme="minorBidi" w:eastAsiaTheme="minorHAnsi" w:hAnsiTheme="minorHAnsi"/>
-      <w:color w:val="auto"/>
+      <w:color w:val="00000A"/>
       <w:sz w:val="22"/>
       <w:szCs w:val="22"/>
       <w:lang w:val="pt-BR" w:eastAsia="en-US" w:bidi="ar-SA"/>
@@ -1680,7 +1626,7 @@
     </w:pPr>
     <w:rPr>
       <w:rFonts w:ascii="Calibri" w:hAnsi="Calibri" w:eastAsia="Calibri" w:cs="" w:asciiTheme="minorHAnsi" w:cstheme="minorBidi" w:eastAsiaTheme="minorHAnsi" w:hAnsiTheme="minorHAnsi"/>
-      <w:color w:val="auto"/>
+      <w:color w:val="00000A"/>
       <w:sz w:val="22"/>
       <w:szCs w:val="22"/>
       <w:lang w:val="pt-BR" w:eastAsia="en-US" w:bidi="ar-SA"/>

</xml_diff>